<commit_message>
Word: terminado manual de usuario codigo: daba error al darle una letra a las filas así que he definido las variables logicas fuera de los condicionales
</commit_message>
<xml_diff>
--- a/Entrga1equipo17.docx
+++ b/Entrga1equipo17.docx
@@ -589,6 +589,13 @@
     </w:p>
     <w:sdt>
       <w:sdtPr>
+        <w:rPr>
+          <w:rFonts w:ascii="Times New Roman" w:eastAsiaTheme="minorHAnsi" w:hAnsi="Times New Roman" w:cstheme="minorBidi"/>
+          <w:color w:val="auto"/>
+          <w:sz w:val="22"/>
+          <w:szCs w:val="22"/>
+          <w:lang w:eastAsia="en-US"/>
+        </w:rPr>
         <w:id w:val="-1088844249"/>
         <w:docPartObj>
           <w:docPartGallery w:val="Table of Contents"/>
@@ -597,13 +604,8 @@
       </w:sdtPr>
       <w:sdtEndPr>
         <w:rPr>
-          <w:rFonts w:ascii="Times New Roman" w:eastAsiaTheme="minorHAnsi" w:hAnsi="Times New Roman" w:cstheme="minorBidi"/>
-          <w:b/>
-          <w:bCs/>
-          <w:color w:val="auto"/>
-          <w:sz w:val="22"/>
-          <w:szCs w:val="22"/>
-          <w:lang w:eastAsia="en-US"/>
+          <w:sz w:val="24"/>
+          <w:szCs w:val="24"/>
         </w:rPr>
       </w:sdtEndPr>
       <w:sdtContent>
@@ -631,13 +633,9 @@
         <w:p>
           <w:pPr>
             <w:pStyle w:val="TDC1"/>
-            <w:tabs>
-              <w:tab w:val="right" w:leader="dot" w:pos="8494"/>
-            </w:tabs>
             <w:rPr>
-              <w:noProof/>
-              <w:sz w:val="24"/>
-              <w:szCs w:val="24"/>
+              <w:rFonts w:asciiTheme="minorHAnsi" w:eastAsiaTheme="minorEastAsia" w:hAnsiTheme="minorHAnsi"/>
+              <w:lang w:eastAsia="es-ES"/>
             </w:rPr>
           </w:pPr>
           <w:r>
@@ -649,75 +647,51 @@
           <w:r>
             <w:fldChar w:fldCharType="separate"/>
           </w:r>
-          <w:hyperlink w:anchor="_Toc53870402" w:history="1">
+          <w:hyperlink w:anchor="_Toc53955792" w:history="1">
             <w:r>
               <w:rPr>
                 <w:rStyle w:val="Hipervnculo"/>
-                <w:noProof/>
-                <w:sz w:val="24"/>
-                <w:szCs w:val="24"/>
               </w:rPr>
               <w:t>1. Estructuras de datos utilizadas</w:t>
             </w:r>
             <w:r>
               <w:rPr>
-                <w:noProof/>
                 <w:webHidden/>
-                <w:sz w:val="24"/>
-                <w:szCs w:val="24"/>
               </w:rPr>
               <w:tab/>
             </w:r>
             <w:r>
               <w:rPr>
-                <w:noProof/>
                 <w:webHidden/>
-                <w:sz w:val="24"/>
-                <w:szCs w:val="24"/>
               </w:rPr>
               <w:fldChar w:fldCharType="begin"/>
             </w:r>
             <w:r>
               <w:rPr>
-                <w:noProof/>
                 <w:webHidden/>
-                <w:sz w:val="24"/>
-                <w:szCs w:val="24"/>
               </w:rPr>
-              <w:instrText xml:space="preserve"> PAGEREF _Toc53870402 \h </w:instrText>
+              <w:instrText xml:space="preserve"> PAGEREF _Toc53955792 \h </w:instrText>
             </w:r>
             <w:r>
               <w:rPr>
-                <w:noProof/>
                 <w:webHidden/>
-                <w:sz w:val="24"/>
-                <w:szCs w:val="24"/>
               </w:rPr>
             </w:r>
             <w:r>
               <w:rPr>
-                <w:noProof/>
                 <w:webHidden/>
-                <w:sz w:val="24"/>
-                <w:szCs w:val="24"/>
               </w:rPr>
               <w:fldChar w:fldCharType="separate"/>
             </w:r>
             <w:r>
               <w:rPr>
-                <w:noProof/>
                 <w:webHidden/>
-                <w:sz w:val="24"/>
-                <w:szCs w:val="24"/>
               </w:rPr>
-              <w:t>4</w:t>
+              <w:t>3</w:t>
             </w:r>
             <w:r>
               <w:rPr>
-                <w:noProof/>
                 <w:webHidden/>
-                <w:sz w:val="24"/>
-                <w:szCs w:val="24"/>
               </w:rPr>
               <w:fldChar w:fldCharType="end"/>
             </w:r>
@@ -726,84 +700,56 @@
         <w:p>
           <w:pPr>
             <w:pStyle w:val="TDC1"/>
-            <w:tabs>
-              <w:tab w:val="right" w:leader="dot" w:pos="8494"/>
-            </w:tabs>
             <w:rPr>
-              <w:noProof/>
-              <w:sz w:val="24"/>
-              <w:szCs w:val="24"/>
+              <w:rFonts w:asciiTheme="minorHAnsi" w:eastAsiaTheme="minorEastAsia" w:hAnsiTheme="minorHAnsi"/>
+              <w:lang w:eastAsia="es-ES"/>
             </w:rPr>
           </w:pPr>
-          <w:hyperlink w:anchor="_Toc53870403" w:history="1">
+          <w:hyperlink w:anchor="_Toc53955793" w:history="1">
             <w:r>
               <w:rPr>
                 <w:rStyle w:val="Hipervnculo"/>
-                <w:noProof/>
-                <w:sz w:val="24"/>
-                <w:szCs w:val="24"/>
               </w:rPr>
               <w:t>2. Estructuras de programación utilizadas</w:t>
             </w:r>
             <w:r>
               <w:rPr>
-                <w:noProof/>
                 <w:webHidden/>
-                <w:sz w:val="24"/>
-                <w:szCs w:val="24"/>
               </w:rPr>
               <w:tab/>
             </w:r>
             <w:r>
               <w:rPr>
-                <w:noProof/>
                 <w:webHidden/>
-                <w:sz w:val="24"/>
-                <w:szCs w:val="24"/>
               </w:rPr>
               <w:fldChar w:fldCharType="begin"/>
             </w:r>
             <w:r>
               <w:rPr>
-                <w:noProof/>
                 <w:webHidden/>
-                <w:sz w:val="24"/>
-                <w:szCs w:val="24"/>
               </w:rPr>
-              <w:instrText xml:space="preserve"> PAGEREF _Toc53870403 \h </w:instrText>
+              <w:instrText xml:space="preserve"> PAGEREF _Toc53955793 \h </w:instrText>
             </w:r>
             <w:r>
               <w:rPr>
-                <w:noProof/>
                 <w:webHidden/>
-                <w:sz w:val="24"/>
-                <w:szCs w:val="24"/>
               </w:rPr>
             </w:r>
             <w:r>
               <w:rPr>
-                <w:noProof/>
                 <w:webHidden/>
-                <w:sz w:val="24"/>
-                <w:szCs w:val="24"/>
               </w:rPr>
               <w:fldChar w:fldCharType="separate"/>
             </w:r>
             <w:r>
               <w:rPr>
-                <w:noProof/>
                 <w:webHidden/>
-                <w:sz w:val="24"/>
-                <w:szCs w:val="24"/>
               </w:rPr>
-              <w:t>4</w:t>
+              <w:t>3</w:t>
             </w:r>
             <w:r>
               <w:rPr>
-                <w:noProof/>
                 <w:webHidden/>
-                <w:sz w:val="24"/>
-                <w:szCs w:val="24"/>
               </w:rPr>
               <w:fldChar w:fldCharType="end"/>
             </w:r>
@@ -812,90 +758,126 @@
         <w:p>
           <w:pPr>
             <w:pStyle w:val="TDC1"/>
-            <w:tabs>
-              <w:tab w:val="right" w:leader="dot" w:pos="8494"/>
-            </w:tabs>
             <w:rPr>
-              <w:noProof/>
-              <w:sz w:val="24"/>
-              <w:szCs w:val="24"/>
+              <w:rFonts w:asciiTheme="minorHAnsi" w:eastAsiaTheme="minorEastAsia" w:hAnsiTheme="minorHAnsi"/>
+              <w:lang w:eastAsia="es-ES"/>
             </w:rPr>
           </w:pPr>
-          <w:hyperlink w:anchor="_Toc53870404" w:history="1">
+          <w:hyperlink w:anchor="_Toc53955794" w:history="1">
             <w:r>
               <w:rPr>
                 <w:rStyle w:val="Hipervnculo"/>
-                <w:noProof/>
-                <w:sz w:val="24"/>
-                <w:szCs w:val="24"/>
               </w:rPr>
-              <w:t>4. Funciones</w:t>
+              <w:t>3. Funciones</w:t>
             </w:r>
             <w:r>
               <w:rPr>
-                <w:noProof/>
                 <w:webHidden/>
-                <w:sz w:val="24"/>
-                <w:szCs w:val="24"/>
               </w:rPr>
               <w:tab/>
             </w:r>
             <w:r>
               <w:rPr>
-                <w:noProof/>
                 <w:webHidden/>
-                <w:sz w:val="24"/>
-                <w:szCs w:val="24"/>
               </w:rPr>
               <w:fldChar w:fldCharType="begin"/>
             </w:r>
             <w:r>
               <w:rPr>
-                <w:noProof/>
                 <w:webHidden/>
-                <w:sz w:val="24"/>
-                <w:szCs w:val="24"/>
               </w:rPr>
-              <w:instrText xml:space="preserve"> PAGEREF _Toc53870404 \h </w:instrText>
+              <w:instrText xml:space="preserve"> PAGEREF _Toc53955794 \h </w:instrText>
             </w:r>
             <w:r>
               <w:rPr>
-                <w:noProof/>
                 <w:webHidden/>
-                <w:sz w:val="24"/>
-                <w:szCs w:val="24"/>
               </w:rPr>
             </w:r>
             <w:r>
               <w:rPr>
-                <w:noProof/>
                 <w:webHidden/>
-                <w:sz w:val="24"/>
-                <w:szCs w:val="24"/>
               </w:rPr>
               <w:fldChar w:fldCharType="separate"/>
             </w:r>
             <w:r>
               <w:rPr>
-                <w:noProof/>
                 <w:webHidden/>
-                <w:sz w:val="24"/>
-                <w:szCs w:val="24"/>
               </w:rPr>
-              <w:t>5</w:t>
+              <w:t>4</w:t>
             </w:r>
             <w:r>
               <w:rPr>
-                <w:noProof/>
                 <w:webHidden/>
-                <w:sz w:val="24"/>
-                <w:szCs w:val="24"/>
               </w:rPr>
               <w:fldChar w:fldCharType="end"/>
             </w:r>
           </w:hyperlink>
         </w:p>
         <w:p>
+          <w:pPr>
+            <w:pStyle w:val="TDC1"/>
+            <w:rPr>
+              <w:rFonts w:asciiTheme="minorHAnsi" w:eastAsiaTheme="minorEastAsia" w:hAnsiTheme="minorHAnsi"/>
+              <w:lang w:eastAsia="es-ES"/>
+            </w:rPr>
+          </w:pPr>
+          <w:hyperlink w:anchor="_Toc53955795" w:history="1">
+            <w:r>
+              <w:rPr>
+                <w:rStyle w:val="Hipervnculo"/>
+              </w:rPr>
+              <w:t>4. Manual de usuario</w:t>
+            </w:r>
+            <w:r>
+              <w:rPr>
+                <w:webHidden/>
+              </w:rPr>
+              <w:tab/>
+            </w:r>
+            <w:r>
+              <w:rPr>
+                <w:webHidden/>
+              </w:rPr>
+              <w:fldChar w:fldCharType="begin"/>
+            </w:r>
+            <w:r>
+              <w:rPr>
+                <w:webHidden/>
+              </w:rPr>
+              <w:instrText xml:space="preserve"> PAGEREF _Toc53955795 \h </w:instrText>
+            </w:r>
+            <w:r>
+              <w:rPr>
+                <w:webHidden/>
+              </w:rPr>
+            </w:r>
+            <w:r>
+              <w:rPr>
+                <w:webHidden/>
+              </w:rPr>
+              <w:fldChar w:fldCharType="separate"/>
+            </w:r>
+            <w:r>
+              <w:rPr>
+                <w:webHidden/>
+              </w:rPr>
+              <w:t>4</w:t>
+            </w:r>
+            <w:r>
+              <w:rPr>
+                <w:webHidden/>
+              </w:rPr>
+              <w:fldChar w:fldCharType="end"/>
+            </w:r>
+          </w:hyperlink>
+        </w:p>
+        <w:p>
+          <w:pPr>
+            <w:rPr>
+              <w:sz w:val="24"/>
+              <w:szCs w:val="24"/>
+            </w:rPr>
+          </w:pPr>
           <w:r>
             <w:fldChar w:fldCharType="end"/>
           </w:r>
@@ -930,7 +912,7 @@
           <w:bCs/>
         </w:rPr>
       </w:pPr>
-      <w:bookmarkStart w:id="0" w:name="_Toc53870402"/>
+      <w:bookmarkStart w:id="0" w:name="_Toc53955792"/>
       <w:r>
         <w:rPr>
           <w:b/>
@@ -1145,7 +1127,7 @@
           <w:bCs/>
         </w:rPr>
       </w:pPr>
-      <w:bookmarkStart w:id="1" w:name="_Toc53870403"/>
+      <w:bookmarkStart w:id="1" w:name="_Toc53955793"/>
       <w:r>
         <w:rPr>
           <w:b/>
@@ -1407,14 +1389,21 @@
           <w:bCs/>
         </w:rPr>
       </w:pPr>
-      <w:bookmarkStart w:id="2" w:name="_Toc53870404"/>
+      <w:bookmarkStart w:id="2" w:name="_Toc53955794"/>
       <w:r>
         <w:rPr>
           <w:b/>
           <w:bCs/>
         </w:rPr>
         <w:lastRenderedPageBreak/>
-        <w:t>4. Funciones</w:t>
+        <w:t>3</w:t>
+      </w:r>
+      <w:r>
+        <w:rPr>
+          <w:b/>
+          <w:bCs/>
+        </w:rPr>
+        <w:t>. Funciones</w:t>
       </w:r>
       <w:bookmarkEnd w:id="2"/>
     </w:p>
@@ -1547,16 +1536,7 @@
           <w:i/>
           <w:iCs/>
         </w:rPr>
-        <w:t>crear_tabla_1</w:t>
-      </w:r>
-      <w:r>
-        <w:rPr>
-          <w:b/>
-          <w:bCs/>
-          <w:i/>
-          <w:iCs/>
-        </w:rPr>
-        <w:t>(</w:t>
+        <w:t>crear_tabla_1(</w:t>
       </w:r>
       <w:proofErr w:type="gramStart"/>
       <w:r>
@@ -1615,14 +1595,624 @@
     </w:p>
     <w:p>
       <w:pPr>
+        <w:pStyle w:val="Ttulo1"/>
+        <w:rPr>
+          <w:b/>
+          <w:bCs/>
+        </w:rPr>
+      </w:pPr>
+      <w:bookmarkStart w:id="3" w:name="_Toc53955795"/>
+      <w:r>
+        <w:rPr>
+          <w:b/>
+          <w:bCs/>
+        </w:rPr>
+        <w:t>4. Manual de usuario</w:t>
+      </w:r>
+      <w:bookmarkEnd w:id="3"/>
+    </w:p>
+    <w:p/>
+    <w:p>
+      <w:pPr>
+        <w:jc w:val="both"/>
+      </w:pPr>
+      <w:proofErr w:type="spellStart"/>
+      <w:r>
+        <w:t>Game</w:t>
+      </w:r>
+      <w:proofErr w:type="spellEnd"/>
+      <w:r>
+        <w:t xml:space="preserve"> </w:t>
+      </w:r>
+      <w:proofErr w:type="spellStart"/>
+      <w:r>
+        <w:t>of</w:t>
+      </w:r>
+      <w:proofErr w:type="spellEnd"/>
+      <w:r>
+        <w:t xml:space="preserve"> </w:t>
+      </w:r>
+      <w:proofErr w:type="spellStart"/>
+      <w:r>
+        <w:t>Life</w:t>
+      </w:r>
+      <w:proofErr w:type="spellEnd"/>
+      <w:r>
+        <w:t xml:space="preserve"> es un juego para 0 jugadores en el que a partir de unas reglas básicas lleva un conjunto de células dentro de un tablero de una generación a otra.</w:t>
+      </w:r>
+    </w:p>
+    <w:p>
+      <w:pPr>
         <w:spacing w:line="360" w:lineRule="auto"/>
-      </w:pPr>
+        <w:jc w:val="both"/>
+      </w:pPr>
+      <w:r>
+        <w:t xml:space="preserve">Para empezar el programa </w:t>
+      </w:r>
+      <w:r>
+        <w:t>basta con ejecutar a partir del comentario que se encuentra en la segunda línea de código.</w:t>
+      </w:r>
+    </w:p>
+    <w:p>
+      <w:pPr>
+        <w:jc w:val="both"/>
+        <w:rPr>
+          <w:b/>
+          <w:bCs/>
+        </w:rPr>
+      </w:pPr>
+      <w:r>
+        <w:rPr>
+          <w:b/>
+          <w:bCs/>
+        </w:rPr>
+        <w:t>1.</w:t>
+      </w:r>
+      <w:r>
+        <w:rPr>
+          <w:b/>
+          <w:bCs/>
+        </w:rPr>
+        <w:t>-</w:t>
+      </w:r>
+      <w:r>
+        <w:rPr>
+          <w:b/>
+          <w:bCs/>
+        </w:rPr>
+        <w:t xml:space="preserve"> Creación de la generación inicial</w:t>
+      </w:r>
+      <w:r>
+        <w:rPr>
+          <w:b/>
+          <w:bCs/>
+        </w:rPr>
+        <w:t>:</w:t>
+      </w:r>
+      <w:r>
+        <w:rPr>
+          <w:b/>
+          <w:bCs/>
+        </w:rPr>
+        <w:t xml:space="preserve"> </w:t>
+      </w:r>
+      <w:r>
+        <w:t xml:space="preserve">Al principio </w:t>
+      </w:r>
+      <w:r>
+        <w:t>l</w:t>
+      </w:r>
+      <w:r>
+        <w:t xml:space="preserve">e pedirá que introduzca por teclado las filas y columnas del tablero, es decir, la matriz en la que se va a ejecutar el juego. Es importante que siga todas las instrucciones de los mensajes de la consola al pie de la letra. </w:t>
+      </w:r>
+      <w:r>
+        <w:t xml:space="preserve">Si introduce un valor que no sea un número entero positivo saltará un error, no se preocupe, todos cometemos errores, sólo inténtelo otra vez. </w:t>
+      </w:r>
+      <w:r>
+        <w:rPr>
+          <w:b/>
+          <w:bCs/>
+        </w:rPr>
+        <w:t>Estos mensajes de error aparecerán durante todo el proceso de creación así que si lo</w:t>
+      </w:r>
+      <w:r>
+        <w:rPr>
+          <w:b/>
+          <w:bCs/>
+        </w:rPr>
+        <w:t>s</w:t>
+      </w:r>
+      <w:r>
+        <w:rPr>
+          <w:b/>
+          <w:bCs/>
+        </w:rPr>
+        <w:t xml:space="preserve"> ve revis</w:t>
+      </w:r>
+      <w:r>
+        <w:rPr>
+          <w:b/>
+          <w:bCs/>
+        </w:rPr>
+        <w:t>e</w:t>
+      </w:r>
+      <w:r>
+        <w:rPr>
+          <w:b/>
+          <w:bCs/>
+        </w:rPr>
+        <w:t xml:space="preserve"> los datos introducidos en la última inserción.</w:t>
+      </w:r>
+    </w:p>
+    <w:p>
+      <w:pPr>
+        <w:spacing w:line="360" w:lineRule="auto"/>
+        <w:jc w:val="both"/>
+      </w:pPr>
+      <w:r>
+        <w:rPr>
+          <w:noProof/>
+        </w:rPr>
+        <w:drawing>
+          <wp:inline distT="0" distB="0" distL="0" distR="0" wp14:anchorId="1BA6D15A" wp14:editId="69BA2C4E">
+            <wp:extent cx="5276850" cy="981075"/>
+            <wp:effectExtent l="0" t="0" r="0" b="9525"/>
+            <wp:docPr id="4" name="Imagen 4"/>
+            <wp:cNvGraphicFramePr>
+              <a:graphicFrameLocks xmlns:a="http://schemas.openxmlformats.org/drawingml/2006/main" noChangeAspect="1"/>
+            </wp:cNvGraphicFramePr>
+            <a:graphic xmlns:a="http://schemas.openxmlformats.org/drawingml/2006/main">
+              <a:graphicData uri="http://schemas.openxmlformats.org/drawingml/2006/picture">
+                <pic:pic xmlns:pic="http://schemas.openxmlformats.org/drawingml/2006/picture">
+                  <pic:nvPicPr>
+                    <pic:cNvPr id="1" name=""/>
+                    <pic:cNvPicPr/>
+                  </pic:nvPicPr>
+                  <pic:blipFill>
+                    <a:blip r:embed="rId9"/>
+                    <a:stretch>
+                      <a:fillRect/>
+                    </a:stretch>
+                  </pic:blipFill>
+                  <pic:spPr>
+                    <a:xfrm>
+                      <a:off x="0" y="0"/>
+                      <a:ext cx="5276850" cy="981075"/>
+                    </a:xfrm>
+                    <a:prstGeom prst="rect">
+                      <a:avLst/>
+                    </a:prstGeom>
+                  </pic:spPr>
+                </pic:pic>
+              </a:graphicData>
+            </a:graphic>
+          </wp:inline>
+        </w:drawing>
+      </w:r>
+    </w:p>
+    <w:p>
+      <w:pPr>
+        <w:spacing w:line="360" w:lineRule="auto"/>
+        <w:jc w:val="both"/>
+      </w:pPr>
+    </w:p>
+    <w:p>
+      <w:pPr>
+        <w:spacing w:line="360" w:lineRule="auto"/>
+        <w:jc w:val="both"/>
+      </w:pPr>
+    </w:p>
+    <w:p>
+      <w:pPr>
+        <w:spacing w:line="360" w:lineRule="auto"/>
+        <w:jc w:val="both"/>
+      </w:pPr>
+    </w:p>
+    <w:p>
+      <w:pPr>
+        <w:spacing w:line="360" w:lineRule="auto"/>
+        <w:jc w:val="both"/>
+      </w:pPr>
+      <w:r>
+        <w:lastRenderedPageBreak/>
+        <w:t>Una vez introducida una dimensión válida le preguntará si quiere introducir las células vivas manualmente, pudiendo elegir dónde colocar cada una de ellas, o automáticamente, que generará células vivas repartidas aleatoriamente por el tablero.</w:t>
+      </w:r>
+    </w:p>
+    <w:p>
+      <w:pPr>
+        <w:spacing w:line="360" w:lineRule="auto"/>
+        <w:jc w:val="both"/>
+      </w:pPr>
+      <w:r>
+        <w:rPr>
+          <w:noProof/>
+        </w:rPr>
+        <w:drawing>
+          <wp:inline distT="0" distB="0" distL="0" distR="0" wp14:anchorId="52DEF0B9" wp14:editId="4DC5C5E5">
+            <wp:extent cx="3695700" cy="609600"/>
+            <wp:effectExtent l="0" t="0" r="0" b="0"/>
+            <wp:docPr id="6" name="Imagen 6"/>
+            <wp:cNvGraphicFramePr>
+              <a:graphicFrameLocks xmlns:a="http://schemas.openxmlformats.org/drawingml/2006/main" noChangeAspect="1"/>
+            </wp:cNvGraphicFramePr>
+            <a:graphic xmlns:a="http://schemas.openxmlformats.org/drawingml/2006/main">
+              <a:graphicData uri="http://schemas.openxmlformats.org/drawingml/2006/picture">
+                <pic:pic xmlns:pic="http://schemas.openxmlformats.org/drawingml/2006/picture">
+                  <pic:nvPicPr>
+                    <pic:cNvPr id="1" name=""/>
+                    <pic:cNvPicPr/>
+                  </pic:nvPicPr>
+                  <pic:blipFill>
+                    <a:blip r:embed="rId10"/>
+                    <a:stretch>
+                      <a:fillRect/>
+                    </a:stretch>
+                  </pic:blipFill>
+                  <pic:spPr>
+                    <a:xfrm>
+                      <a:off x="0" y="0"/>
+                      <a:ext cx="3695700" cy="609600"/>
+                    </a:xfrm>
+                    <a:prstGeom prst="rect">
+                      <a:avLst/>
+                    </a:prstGeom>
+                  </pic:spPr>
+                </pic:pic>
+              </a:graphicData>
+            </a:graphic>
+          </wp:inline>
+        </w:drawing>
+      </w:r>
+    </w:p>
+    <w:p>
+      <w:pPr>
+        <w:spacing w:line="360" w:lineRule="auto"/>
+        <w:jc w:val="both"/>
+      </w:pPr>
+      <w:r>
+        <w:t>En este momento solo tiene que introducir el número 1 o el 2, no hay que escribir nada.</w:t>
+      </w:r>
+    </w:p>
+    <w:p>
+      <w:pPr>
+        <w:spacing w:line="360" w:lineRule="auto"/>
+        <w:jc w:val="both"/>
+      </w:pPr>
+      <w:r>
+        <w:t>En caso de que seleccione la opción automática sólo deberá especificar el número de células vivas que desea en su tablero</w:t>
+      </w:r>
+      <w:r>
+        <w:t>.</w:t>
+      </w:r>
+      <w:r>
+        <w:t xml:space="preserve"> </w:t>
+      </w:r>
+      <w:r>
+        <w:t>S</w:t>
+      </w:r>
+      <w:r>
+        <w:t>in embargo</w:t>
+      </w:r>
+      <w:r>
+        <w:t>,</w:t>
+      </w:r>
+      <w:r>
+        <w:t xml:space="preserve"> si selecciona la opción de hacerlo manualmente</w:t>
+      </w:r>
+      <w:r>
+        <w:t>,</w:t>
+      </w:r>
+      <w:r>
+        <w:t xml:space="preserve"> </w:t>
+      </w:r>
+      <w:r>
+        <w:t xml:space="preserve">le llevará a otra decisión, pero esta vez entre 3 opciones: </w:t>
+      </w:r>
+    </w:p>
+    <w:p>
+      <w:pPr>
+        <w:spacing w:line="360" w:lineRule="auto"/>
+        <w:jc w:val="both"/>
+      </w:pPr>
+      <w:r>
+        <w:t>1. Añadir Célula: crea una célula viva en la posición especificada. Si en las coordenadas que está intentando introducir una célula había otra anteriormente, el programa le avisará y volverá a la decisión anterior con todo el tablero invariado.</w:t>
+      </w:r>
+      <w:r>
+        <w:t xml:space="preserve"> El modo de introducir las coordenadas es </w:t>
+      </w:r>
+      <w:proofErr w:type="spellStart"/>
+      <w:proofErr w:type="gramStart"/>
+      <w:r>
+        <w:t>x,y</w:t>
+      </w:r>
+      <w:proofErr w:type="spellEnd"/>
+      <w:proofErr w:type="gramEnd"/>
+      <w:r>
+        <w:t xml:space="preserve"> donde x e y son números naturales.</w:t>
+      </w:r>
+    </w:p>
+    <w:p>
+      <w:pPr>
+        <w:spacing w:line="360" w:lineRule="auto"/>
+        <w:jc w:val="both"/>
+      </w:pPr>
+      <w:r>
+        <w:t>2. Eliminar célula: Convierte una célula viva en célula muerta o vacía. Si no hay células vivas en las coordenadas especificadas ocurrirá lo mismo que en el caso anterior.</w:t>
+      </w:r>
+    </w:p>
+    <w:p>
+      <w:pPr>
+        <w:spacing w:line="360" w:lineRule="auto"/>
+        <w:jc w:val="both"/>
+      </w:pPr>
+      <w:r>
+        <w:t>3. Terminar: Como su propio nombre indica, termina el proceso de introducción de células del tablero.</w:t>
+      </w:r>
+    </w:p>
+    <w:p>
+      <w:pPr>
+        <w:spacing w:line="360" w:lineRule="auto"/>
+        <w:jc w:val="both"/>
+      </w:pPr>
+      <w:r>
+        <w:t xml:space="preserve">Cuando haga una modificación en el tablero, se le mostrará en una ventana dentro de </w:t>
+      </w:r>
+      <w:proofErr w:type="spellStart"/>
+      <w:r>
+        <w:t>Rstudio</w:t>
+      </w:r>
+      <w:proofErr w:type="spellEnd"/>
+      <w:r>
+        <w:t xml:space="preserve"> simultáneamente, pero cuando acabe de introducirlas todas</w:t>
+      </w:r>
+      <w:r>
+        <w:t>,</w:t>
+      </w:r>
+      <w:r>
+        <w:t xml:space="preserve"> se le mostrará el tablero entero en una ventana emergente</w:t>
+      </w:r>
+    </w:p>
+    <w:p>
+      <w:pPr>
+        <w:spacing w:line="360" w:lineRule="auto"/>
+        <w:jc w:val="both"/>
+      </w:pPr>
+      <w:r>
+        <w:rPr>
+          <w:noProof/>
+        </w:rPr>
+        <w:drawing>
+          <wp:inline distT="0" distB="0" distL="0" distR="0" wp14:anchorId="0E1B60C4" wp14:editId="4B5C0111">
+            <wp:extent cx="5391150" cy="2171700"/>
+            <wp:effectExtent l="0" t="0" r="0" b="0"/>
+            <wp:docPr id="7" name="Imagen 7"/>
+            <wp:cNvGraphicFramePr>
+              <a:graphicFrameLocks xmlns:a="http://schemas.openxmlformats.org/drawingml/2006/main" noChangeAspect="1"/>
+            </wp:cNvGraphicFramePr>
+            <a:graphic xmlns:a="http://schemas.openxmlformats.org/drawingml/2006/main">
+              <a:graphicData uri="http://schemas.openxmlformats.org/drawingml/2006/picture">
+                <pic:pic xmlns:pic="http://schemas.openxmlformats.org/drawingml/2006/picture">
+                  <pic:nvPicPr>
+                    <pic:cNvPr id="1" name=""/>
+                    <pic:cNvPicPr/>
+                  </pic:nvPicPr>
+                  <pic:blipFill>
+                    <a:blip r:embed="rId11"/>
+                    <a:stretch>
+                      <a:fillRect/>
+                    </a:stretch>
+                  </pic:blipFill>
+                  <pic:spPr>
+                    <a:xfrm>
+                      <a:off x="0" y="0"/>
+                      <a:ext cx="5391150" cy="2171700"/>
+                    </a:xfrm>
+                    <a:prstGeom prst="rect">
+                      <a:avLst/>
+                    </a:prstGeom>
+                  </pic:spPr>
+                </pic:pic>
+              </a:graphicData>
+            </a:graphic>
+          </wp:inline>
+        </w:drawing>
+      </w:r>
+    </w:p>
+    <w:p>
+      <w:pPr>
+        <w:spacing w:line="360" w:lineRule="auto"/>
+        <w:jc w:val="both"/>
+      </w:pPr>
+      <w:r>
+        <w:t>Para continuar debe cerrar esta ventana y el programa seguirá corriendo normalmente.</w:t>
+      </w:r>
+    </w:p>
+    <w:p>
+      <w:pPr>
+        <w:spacing w:line="360" w:lineRule="auto"/>
+        <w:jc w:val="both"/>
+        <w:rPr>
+          <w:b/>
+          <w:bCs/>
+        </w:rPr>
+      </w:pPr>
+    </w:p>
+    <w:p>
+      <w:pPr>
+        <w:spacing w:line="360" w:lineRule="auto"/>
+        <w:jc w:val="both"/>
+        <w:rPr>
+          <w:b/>
+          <w:bCs/>
+        </w:rPr>
+      </w:pPr>
+    </w:p>
+    <w:p>
+      <w:pPr>
+        <w:spacing w:line="360" w:lineRule="auto"/>
+        <w:jc w:val="both"/>
+      </w:pPr>
+      <w:r>
+        <w:rPr>
+          <w:b/>
+          <w:bCs/>
+        </w:rPr>
+        <w:t>2.</w:t>
+      </w:r>
+      <w:r>
+        <w:rPr>
+          <w:b/>
+          <w:bCs/>
+        </w:rPr>
+        <w:t>-</w:t>
+      </w:r>
+      <w:r>
+        <w:rPr>
+          <w:b/>
+          <w:bCs/>
+        </w:rPr>
+        <w:t xml:space="preserve"> Guía para las reglas del juego: </w:t>
+      </w:r>
+      <w:r>
+        <w:t xml:space="preserve">En este apartado desarrollaremos las reglas mencionadas al </w:t>
+      </w:r>
+      <w:proofErr w:type="spellStart"/>
+      <w:r>
+        <w:t>pricipio</w:t>
+      </w:r>
+      <w:proofErr w:type="spellEnd"/>
+      <w:r>
+        <w:t xml:space="preserve"> de este manual.</w:t>
+      </w:r>
+    </w:p>
+    <w:p>
+      <w:pPr>
+        <w:spacing w:line="360" w:lineRule="auto"/>
+        <w:ind w:left="708"/>
+        <w:jc w:val="both"/>
+      </w:pPr>
+      <w:r>
+        <w:rPr>
+          <w:b/>
+          <w:bCs/>
+        </w:rPr>
+        <w:t xml:space="preserve">1. Regla de </w:t>
+      </w:r>
+      <w:r>
+        <w:rPr>
+          <w:b/>
+          <w:bCs/>
+        </w:rPr>
+        <w:t>R</w:t>
+      </w:r>
+      <w:r>
+        <w:rPr>
+          <w:b/>
+          <w:bCs/>
+        </w:rPr>
+        <w:t xml:space="preserve">eproducción: </w:t>
+      </w:r>
+      <w:r>
+        <w:t>Si una célula muerta tiene exactamente 3 células vecinas</w:t>
+      </w:r>
+      <w:r>
+        <w:t xml:space="preserve"> en su generación</w:t>
+      </w:r>
+      <w:r>
+        <w:t xml:space="preserve"> (células vivas alrededor de la célula en cuestión), en la siguiente renacerá.</w:t>
+      </w:r>
+    </w:p>
+    <w:p>
+      <w:pPr>
+        <w:spacing w:line="360" w:lineRule="auto"/>
+        <w:ind w:left="708"/>
+        <w:jc w:val="both"/>
+      </w:pPr>
+      <w:r>
+        <w:rPr>
+          <w:b/>
+          <w:bCs/>
+        </w:rPr>
+        <w:t xml:space="preserve">2. Regla de Supervivencia: </w:t>
+      </w:r>
+      <w:r>
+        <w:t xml:space="preserve">Si una célula viva tiene 2 </w:t>
+      </w:r>
+      <w:proofErr w:type="spellStart"/>
+      <w:r>
+        <w:t>ó</w:t>
+      </w:r>
+      <w:proofErr w:type="spellEnd"/>
+      <w:r>
+        <w:t xml:space="preserve"> 3 células </w:t>
+      </w:r>
+      <w:proofErr w:type="spellStart"/>
+      <w:r>
+        <w:t>vccinas</w:t>
+      </w:r>
+      <w:proofErr w:type="spellEnd"/>
+      <w:r>
+        <w:t xml:space="preserve"> en su generación, se mantendrá con vida en la siguiente.</w:t>
+      </w:r>
+    </w:p>
+    <w:p>
+      <w:pPr>
+        <w:spacing w:line="360" w:lineRule="auto"/>
+        <w:ind w:left="708"/>
+        <w:jc w:val="both"/>
+      </w:pPr>
+      <w:r>
+        <w:rPr>
+          <w:b/>
+          <w:bCs/>
+        </w:rPr>
+        <w:t xml:space="preserve">3. Regla de Soledad: </w:t>
+      </w:r>
+      <w:r>
+        <w:t>Si una célula viva tiene 1 o ninguna vecina en su generación, desaparecerá en la siguiente</w:t>
+      </w:r>
+    </w:p>
+    <w:p>
+      <w:pPr>
+        <w:spacing w:line="360" w:lineRule="auto"/>
+        <w:ind w:left="708"/>
+        <w:jc w:val="both"/>
+      </w:pPr>
+      <w:r>
+        <w:rPr>
+          <w:b/>
+          <w:bCs/>
+        </w:rPr>
+        <w:t>4.</w:t>
+      </w:r>
+      <w:r>
+        <w:t xml:space="preserve"> </w:t>
+      </w:r>
+      <w:r>
+        <w:rPr>
+          <w:b/>
+          <w:bCs/>
+        </w:rPr>
+        <w:t xml:space="preserve">Regla de Superpoblación: </w:t>
+      </w:r>
+      <w:r>
+        <w:t>Si una célula viva tiene 4 o más vecinas en su generación, morirá en la siguiente.</w:t>
+      </w:r>
+    </w:p>
+    <w:p>
+      <w:pPr>
+        <w:spacing w:line="360" w:lineRule="auto"/>
+        <w:jc w:val="both"/>
+      </w:pPr>
+      <w:r>
+        <w:t>Una vez esté creado el tablero solo tiene que cerrar la ventana emergente y se aplicarán todas las reglas automáticamente, mostrándosele otra ventana emergente con el tablero de la nueva generación.</w:t>
+      </w:r>
     </w:p>
     <w:sectPr>
-      <w:headerReference w:type="even" r:id="rId9"/>
-      <w:headerReference w:type="default" r:id="rId10"/>
-      <w:footerReference w:type="even" r:id="rId11"/>
-      <w:footerReference w:type="default" r:id="rId12"/>
+      <w:headerReference w:type="even" r:id="rId12"/>
+      <w:headerReference w:type="default" r:id="rId13"/>
+      <w:footerReference w:type="even" r:id="rId14"/>
+      <w:footerReference w:type="default" r:id="rId15"/>
       <w:pgSz w:w="11906" w:h="16838"/>
       <w:pgMar w:top="1417" w:right="1701" w:bottom="1417" w:left="1701" w:header="708" w:footer="708" w:gutter="0"/>
       <w:cols w:space="708"/>
@@ -1668,6 +2258,7 @@
         <w:docPartUnique/>
       </w:docPartObj>
     </w:sdtPr>
+    <w:sdtEndPr/>
     <w:sdtContent>
       <w:p>
         <w:pPr>
@@ -1710,6 +2301,7 @@
         <w:docPartUnique/>
       </w:docPartObj>
     </w:sdtPr>
+    <w:sdtEndPr/>
     <w:sdtContent>
       <w:p>
         <w:pPr>
@@ -2856,7 +3448,6 @@
     <w:link w:val="Ttulo2Car"/>
     <w:autoRedefine/>
     <w:uiPriority w:val="9"/>
-    <w:semiHidden/>
     <w:unhideWhenUsed/>
     <w:qFormat/>
     <w:rsid w:val="005F01F6"/>
@@ -2927,7 +3518,6 @@
     <w:basedOn w:val="Fuentedeprrafopredeter"/>
     <w:link w:val="Ttulo2"/>
     <w:uiPriority w:val="9"/>
-    <w:semiHidden/>
     <w:rsid w:val="005F01F6"/>
     <w:rPr>
       <w:rFonts w:ascii="Times New Roman" w:eastAsiaTheme="majorEastAsia" w:hAnsi="Times New Roman" w:cstheme="majorBidi"/>
@@ -3005,10 +3595,18 @@
     <w:autoRedefine/>
     <w:uiPriority w:val="39"/>
     <w:unhideWhenUsed/>
-    <w:rsid w:val="001E2A2B"/>
+    <w:rsid w:val="006B79CD"/>
     <w:pPr>
+      <w:tabs>
+        <w:tab w:val="right" w:leader="dot" w:pos="8494"/>
+      </w:tabs>
       <w:spacing w:after="100"/>
     </w:pPr>
+    <w:rPr>
+      <w:b/>
+      <w:bCs/>
+      <w:noProof/>
+    </w:rPr>
   </w:style>
   <w:style w:type="character" w:styleId="Hipervnculo">
     <w:name w:val="Hyperlink"/>

</xml_diff>